<commit_message>
Fixed some errors and sitting at 62.851% error count
</commit_message>
<xml_diff>
--- a/dataflow diagram/eqns.docx
+++ b/dataflow diagram/eqns.docx
@@ -5,6 +5,13 @@
     <w:p/>
     <w:p>
       <w:r>
+        <w:t>With presedence</w:t>
+      </w:r>
+      <w:bookmarkStart w:id="0" w:name="_GoBack"/>
+      <w:bookmarkEnd w:id="0"/>
+    </w:p>
+    <w:p>
+      <w:r>
         <w:t xml:space="preserve">W = 5 * (g + d + a) – 3 * (h + b + c + </w:t>
       </w:r>
       <w:proofErr w:type="spellStart"/>
@@ -214,9 +221,14 @@
     </w:p>
     <w:p>
       <w:r>
-        <w:t>8*(max(</w:t>
-      </w:r>
-      <w:proofErr w:type="spellStart"/>
+        <w:t>8*(</w:t>
+      </w:r>
+      <w:proofErr w:type="gramStart"/>
+      <w:r>
+        <w:t>max(</w:t>
+      </w:r>
+      <w:proofErr w:type="spellStart"/>
+      <w:proofErr w:type="gramEnd"/>
       <w:r>
         <w:t>d,i</w:t>
       </w:r>
@@ -224,11 +236,11 @@
       <w:r>
         <w:t>) + (</w:t>
       </w:r>
+      <w:proofErr w:type="spellStart"/>
       <w:r>
         <w:t>g+h</w:t>
       </w:r>
-      <w:bookmarkStart w:id="0" w:name="_GoBack"/>
-      <w:bookmarkEnd w:id="0"/>
+      <w:proofErr w:type="spellEnd"/>
       <w:r>
         <w:t>))</w:t>
       </w:r>

</xml_diff>

<commit_message>
Optimized by setting o_valid to use stage2_v(2) instead of meanually setting it
</commit_message>
<xml_diff>
--- a/dataflow diagram/eqns.docx
+++ b/dataflow diagram/eqns.docx
@@ -7,25 +7,28 @@
       <w:r>
         <w:t>With presedence</w:t>
       </w:r>
+    </w:p>
+    <w:p>
+      <w:r>
+        <w:t xml:space="preserve">W = 5 * (g + d + a) – 3 * (h + b + c + </w:t>
+      </w:r>
+      <w:proofErr w:type="spellStart"/>
+      <w:r>
+        <w:t>i</w:t>
+      </w:r>
+      <w:proofErr w:type="spellEnd"/>
+      <w:r>
+        <w:t xml:space="preserve"> + f)</w:t>
+      </w:r>
+    </w:p>
+    <w:p>
+      <w:r>
+        <w:t>NW = 5 * (b</w:t>
+      </w:r>
       <w:bookmarkStart w:id="0" w:name="_GoBack"/>
       <w:bookmarkEnd w:id="0"/>
-    </w:p>
-    <w:p>
-      <w:r>
-        <w:t xml:space="preserve">W = 5 * (g + d + a) – 3 * (h + b + c + </w:t>
-      </w:r>
-      <w:proofErr w:type="spellStart"/>
-      <w:r>
-        <w:t>i</w:t>
-      </w:r>
-      <w:proofErr w:type="spellEnd"/>
-      <w:r>
-        <w:t xml:space="preserve"> + f)</w:t>
-      </w:r>
-    </w:p>
-    <w:p>
-      <w:r>
-        <w:t xml:space="preserve">NW = 5 * (b + d + a) – 3 * (h + g + c + </w:t>
+      <w:r>
+        <w:t xml:space="preserve"> + d + a) – 3 * (h + g + c + </w:t>
       </w:r>
       <w:proofErr w:type="spellStart"/>
       <w:r>
@@ -230,7 +233,7 @@
       <w:proofErr w:type="spellStart"/>
       <w:proofErr w:type="gramEnd"/>
       <w:r>
-        <w:t>d,i</w:t>
+        <w:t>i,d</w:t>
       </w:r>
       <w:proofErr w:type="spellEnd"/>
       <w:r>

</xml_diff>